<commit_message>
🚧 Ajuste de pagina e informações adicionais sobre efeitos Svelt
</commit_message>
<xml_diff>
--- a/udemy-svelte/src/documents/SveltKit.docx
+++ b/udemy-svelte/src/documents/SveltKit.docx
@@ -40,6 +40,7 @@
       <w:r>
         <w:rPr>
           <w:rFonts w:ascii="Arial" w:hAnsi="Arial" w:cs="Arial"/>
+          <w:noProof/>
           <w:sz w:val="24"/>
           <w:szCs w:val="24"/>
         </w:rPr>
@@ -99,6 +100,7 @@
       <w:r>
         <w:rPr>
           <w:rFonts w:ascii="Arial" w:hAnsi="Arial" w:cs="Arial"/>
+          <w:noProof/>
           <w:sz w:val="24"/>
           <w:szCs w:val="24"/>
         </w:rPr>
@@ -369,10 +371,463 @@
     </w:p>
     <w:p>
       <w:pPr>
-        <w:rPr>
-          <w:rFonts w:ascii="Arial" w:hAnsi="Arial" w:cs="Arial"/>
-          <w:sz w:val="24"/>
-          <w:szCs w:val="24"/>
+        <w:pStyle w:val="Ttulo1"/>
+      </w:pPr>
+      <w:r>
+        <w:t xml:space="preserve">Funções puras </w:t>
+      </w:r>
+    </w:p>
+    <w:p>
+      <w:r>
+        <w:t xml:space="preserve">Seria uma </w:t>
+      </w:r>
+      <w:proofErr w:type="spellStart"/>
+      <w:r>
+        <w:t>function</w:t>
+      </w:r>
+      <w:proofErr w:type="spellEnd"/>
+      <w:r>
+        <w:t xml:space="preserve"> que recebe um parâmetro e produz uma saída sem efeitos colaterais... </w:t>
+      </w:r>
+    </w:p>
+    <w:p/>
+    <w:p>
+      <w:r>
+        <w:rPr>
+          <w:noProof/>
+        </w:rPr>
+        <w:drawing>
+          <wp:inline distT="0" distB="0" distL="0" distR="0" wp14:anchorId="42D69EFE" wp14:editId="595EC85E">
+            <wp:extent cx="5400040" cy="2411095"/>
+            <wp:effectExtent l="0" t="0" r="0" b="8255"/>
+            <wp:docPr id="709408544" name="Imagem 1" descr="Interface gráfica do usuário&#10;&#10;Descrição gerada automaticamente"/>
+            <wp:cNvGraphicFramePr>
+              <a:graphicFrameLocks xmlns:a="http://schemas.openxmlformats.org/drawingml/2006/main" noChangeAspect="1"/>
+            </wp:cNvGraphicFramePr>
+            <a:graphic xmlns:a="http://schemas.openxmlformats.org/drawingml/2006/main">
+              <a:graphicData uri="http://schemas.openxmlformats.org/drawingml/2006/picture">
+                <pic:pic xmlns:pic="http://schemas.openxmlformats.org/drawingml/2006/picture">
+                  <pic:nvPicPr>
+                    <pic:cNvPr id="709408544" name="Imagem 1" descr="Interface gráfica do usuário&#10;&#10;Descrição gerada automaticamente"/>
+                    <pic:cNvPicPr/>
+                  </pic:nvPicPr>
+                  <pic:blipFill>
+                    <a:blip r:embed="rId7"/>
+                    <a:stretch>
+                      <a:fillRect/>
+                    </a:stretch>
+                  </pic:blipFill>
+                  <pic:spPr>
+                    <a:xfrm>
+                      <a:off x="0" y="0"/>
+                      <a:ext cx="5400040" cy="2411095"/>
+                    </a:xfrm>
+                    <a:prstGeom prst="rect">
+                      <a:avLst/>
+                    </a:prstGeom>
+                  </pic:spPr>
+                </pic:pic>
+              </a:graphicData>
+            </a:graphic>
+          </wp:inline>
+        </w:drawing>
+      </w:r>
+    </w:p>
+    <w:p>
+      <w:r>
+        <w:t xml:space="preserve">Ficam em </w:t>
+      </w:r>
+      <w:proofErr w:type="spellStart"/>
+      <w:r>
+        <w:t>caching</w:t>
+      </w:r>
+      <w:proofErr w:type="spellEnd"/>
+      <w:r>
+        <w:t xml:space="preserve"> o seu resultado de entrada e o retorno... Não produzindo efeitos colaterais ao DOM</w:t>
+      </w:r>
+    </w:p>
+    <w:p>
+      <w:r>
+        <w:rPr>
+          <w:noProof/>
+        </w:rPr>
+        <w:drawing>
+          <wp:inline distT="0" distB="0" distL="0" distR="0" wp14:anchorId="1D560ABC" wp14:editId="0122871C">
+            <wp:extent cx="5400040" cy="2984500"/>
+            <wp:effectExtent l="0" t="0" r="0" b="6350"/>
+            <wp:docPr id="373329218" name="Imagem 1" descr="Interface gráfica do usuário, Aplicativo&#10;&#10;Descrição gerada automaticamente"/>
+            <wp:cNvGraphicFramePr>
+              <a:graphicFrameLocks xmlns:a="http://schemas.openxmlformats.org/drawingml/2006/main" noChangeAspect="1"/>
+            </wp:cNvGraphicFramePr>
+            <a:graphic xmlns:a="http://schemas.openxmlformats.org/drawingml/2006/main">
+              <a:graphicData uri="http://schemas.openxmlformats.org/drawingml/2006/picture">
+                <pic:pic xmlns:pic="http://schemas.openxmlformats.org/drawingml/2006/picture">
+                  <pic:nvPicPr>
+                    <pic:cNvPr id="373329218" name="Imagem 1" descr="Interface gráfica do usuário, Aplicativo&#10;&#10;Descrição gerada automaticamente"/>
+                    <pic:cNvPicPr/>
+                  </pic:nvPicPr>
+                  <pic:blipFill>
+                    <a:blip r:embed="rId8"/>
+                    <a:stretch>
+                      <a:fillRect/>
+                    </a:stretch>
+                  </pic:blipFill>
+                  <pic:spPr>
+                    <a:xfrm>
+                      <a:off x="0" y="0"/>
+                      <a:ext cx="5400040" cy="2984500"/>
+                    </a:xfrm>
+                    <a:prstGeom prst="rect">
+                      <a:avLst/>
+                    </a:prstGeom>
+                  </pic:spPr>
+                </pic:pic>
+              </a:graphicData>
+            </a:graphic>
+          </wp:inline>
+        </w:drawing>
+      </w:r>
+      <w:r>
+        <w:rPr>
+          <w:noProof/>
+        </w:rPr>
+        <w:drawing>
+          <wp:inline distT="0" distB="0" distL="0" distR="0" wp14:anchorId="68855FA1" wp14:editId="7BC62761">
+            <wp:extent cx="5400040" cy="2608580"/>
+            <wp:effectExtent l="0" t="0" r="0" b="1270"/>
+            <wp:docPr id="1274249001" name="Imagem 1" descr="Tela de computador com texto preto sobre fundo branco&#10;&#10;Descrição gerada automaticamente"/>
+            <wp:cNvGraphicFramePr>
+              <a:graphicFrameLocks xmlns:a="http://schemas.openxmlformats.org/drawingml/2006/main" noChangeAspect="1"/>
+            </wp:cNvGraphicFramePr>
+            <a:graphic xmlns:a="http://schemas.openxmlformats.org/drawingml/2006/main">
+              <a:graphicData uri="http://schemas.openxmlformats.org/drawingml/2006/picture">
+                <pic:pic xmlns:pic="http://schemas.openxmlformats.org/drawingml/2006/picture">
+                  <pic:nvPicPr>
+                    <pic:cNvPr id="1274249001" name="Imagem 1" descr="Tela de computador com texto preto sobre fundo branco&#10;&#10;Descrição gerada automaticamente"/>
+                    <pic:cNvPicPr/>
+                  </pic:nvPicPr>
+                  <pic:blipFill>
+                    <a:blip r:embed="rId9"/>
+                    <a:stretch>
+                      <a:fillRect/>
+                    </a:stretch>
+                  </pic:blipFill>
+                  <pic:spPr>
+                    <a:xfrm>
+                      <a:off x="0" y="0"/>
+                      <a:ext cx="5400040" cy="2608580"/>
+                    </a:xfrm>
+                    <a:prstGeom prst="rect">
+                      <a:avLst/>
+                    </a:prstGeom>
+                  </pic:spPr>
+                </pic:pic>
+              </a:graphicData>
+            </a:graphic>
+          </wp:inline>
+        </w:drawing>
+      </w:r>
+    </w:p>
+    <w:p>
+      <w:pPr>
+        <w:pStyle w:val="Ttulo1"/>
+      </w:pPr>
+      <w:r>
+        <w:t xml:space="preserve">Fila de </w:t>
+      </w:r>
+      <w:proofErr w:type="spellStart"/>
+      <w:r>
+        <w:t>Microfarefas</w:t>
+      </w:r>
+      <w:proofErr w:type="spellEnd"/>
+      <w:r>
+        <w:t xml:space="preserve"> </w:t>
+      </w:r>
+    </w:p>
+    <w:p/>
+    <w:p/>
+    <w:p/>
+    <w:p>
+      <w:r>
+        <w:t>Adicionando Reatividade aos Componentes</w:t>
+      </w:r>
+      <w:r>
+        <w:rPr>
+          <w:noProof/>
+        </w:rPr>
+        <w:drawing>
+          <wp:inline distT="0" distB="0" distL="0" distR="0" wp14:anchorId="153917CB" wp14:editId="7A72998A">
+            <wp:extent cx="5400040" cy="2560955"/>
+            <wp:effectExtent l="0" t="0" r="0" b="0"/>
+            <wp:docPr id="323849354" name="Imagem 1"/>
+            <wp:cNvGraphicFramePr>
+              <a:graphicFrameLocks xmlns:a="http://schemas.openxmlformats.org/drawingml/2006/main" noChangeAspect="1"/>
+            </wp:cNvGraphicFramePr>
+            <a:graphic xmlns:a="http://schemas.openxmlformats.org/drawingml/2006/main">
+              <a:graphicData uri="http://schemas.openxmlformats.org/drawingml/2006/picture">
+                <pic:pic xmlns:pic="http://schemas.openxmlformats.org/drawingml/2006/picture">
+                  <pic:nvPicPr>
+                    <pic:cNvPr id="323849354" name=""/>
+                    <pic:cNvPicPr/>
+                  </pic:nvPicPr>
+                  <pic:blipFill>
+                    <a:blip r:embed="rId10"/>
+                    <a:stretch>
+                      <a:fillRect/>
+                    </a:stretch>
+                  </pic:blipFill>
+                  <pic:spPr>
+                    <a:xfrm>
+                      <a:off x="0" y="0"/>
+                      <a:ext cx="5400040" cy="2560955"/>
+                    </a:xfrm>
+                    <a:prstGeom prst="rect">
+                      <a:avLst/>
+                    </a:prstGeom>
+                  </pic:spPr>
+                </pic:pic>
+              </a:graphicData>
+            </a:graphic>
+          </wp:inline>
+        </w:drawing>
+      </w:r>
+      <w:r>
+        <w:br/>
+      </w:r>
+      <w:r>
+        <w:t>$</w:t>
+      </w:r>
+      <w:proofErr w:type="spellStart"/>
+      <w:proofErr w:type="gramStart"/>
+      <w:r>
+        <w:t>states</w:t>
+      </w:r>
+      <w:proofErr w:type="spellEnd"/>
+      <w:r>
+        <w:t>(</w:t>
+      </w:r>
+      <w:proofErr w:type="gramEnd"/>
+      <w:r>
+        <w:t xml:space="preserve">); huna de reatividade + </w:t>
+      </w:r>
+      <w:proofErr w:type="spellStart"/>
+      <w:r>
+        <w:t>bind</w:t>
+      </w:r>
+      <w:r>
+        <w:t>:value</w:t>
+      </w:r>
+      <w:proofErr w:type="spellEnd"/>
+      <w:r>
+        <w:t>(VAR)</w:t>
+      </w:r>
+      <w:r>
+        <w:t xml:space="preserve"> </w:t>
+      </w:r>
+    </w:p>
+    <w:p>
+      <w:r>
+        <w:t xml:space="preserve">[Pega o valor do alvo atual e atribui ao </w:t>
+      </w:r>
+      <w:proofErr w:type="gramStart"/>
+      <w:r>
+        <w:t>valor..</w:t>
+      </w:r>
+      <w:proofErr w:type="gramEnd"/>
+      <w:r>
+        <w:t>]</w:t>
+      </w:r>
+    </w:p>
+    <w:p/>
+    <w:p>
+      <w:pPr>
+        <w:pStyle w:val="Ttulo1"/>
+      </w:pPr>
+      <w:r>
+        <w:t xml:space="preserve">Efeito acionado ao atualizar a </w:t>
+      </w:r>
+      <w:proofErr w:type="spellStart"/>
+      <w:r>
+        <w:t>vaiavel</w:t>
+      </w:r>
+      <w:proofErr w:type="spellEnd"/>
+    </w:p>
+    <w:p>
+      <w:r>
+        <w:rPr>
+          <w:noProof/>
+        </w:rPr>
+        <w:drawing>
+          <wp:inline distT="0" distB="0" distL="0" distR="0" wp14:anchorId="5482D47F" wp14:editId="40572F76">
+            <wp:extent cx="5400040" cy="1005205"/>
+            <wp:effectExtent l="0" t="0" r="0" b="4445"/>
+            <wp:docPr id="1942511118" name="Imagem 1" descr="Texto&#10;&#10;O conteúdo gerado por IA pode estar incorreto."/>
+            <wp:cNvGraphicFramePr>
+              <a:graphicFrameLocks xmlns:a="http://schemas.openxmlformats.org/drawingml/2006/main" noChangeAspect="1"/>
+            </wp:cNvGraphicFramePr>
+            <a:graphic xmlns:a="http://schemas.openxmlformats.org/drawingml/2006/main">
+              <a:graphicData uri="http://schemas.openxmlformats.org/drawingml/2006/picture">
+                <pic:pic xmlns:pic="http://schemas.openxmlformats.org/drawingml/2006/picture">
+                  <pic:nvPicPr>
+                    <pic:cNvPr id="1942511118" name="Imagem 1" descr="Texto&#10;&#10;O conteúdo gerado por IA pode estar incorreto."/>
+                    <pic:cNvPicPr/>
+                  </pic:nvPicPr>
+                  <pic:blipFill>
+                    <a:blip r:embed="rId11"/>
+                    <a:stretch>
+                      <a:fillRect/>
+                    </a:stretch>
+                  </pic:blipFill>
+                  <pic:spPr>
+                    <a:xfrm>
+                      <a:off x="0" y="0"/>
+                      <a:ext cx="5400040" cy="1005205"/>
+                    </a:xfrm>
+                    <a:prstGeom prst="rect">
+                      <a:avLst/>
+                    </a:prstGeom>
+                  </pic:spPr>
+                </pic:pic>
+              </a:graphicData>
+            </a:graphic>
+          </wp:inline>
+        </w:drawing>
+      </w:r>
+    </w:p>
+    <w:p>
+      <w:r>
+        <w:t xml:space="preserve">-Pega o </w:t>
+      </w:r>
+      <w:proofErr w:type="gramStart"/>
+      <w:r>
+        <w:t>1ª valor</w:t>
+      </w:r>
+      <w:proofErr w:type="gramEnd"/>
+      <w:r>
+        <w:t xml:space="preserve"> carregado que definido na VAR </w:t>
+      </w:r>
+    </w:p>
+    <w:p>
+      <w:r>
+        <w:t xml:space="preserve">-Pega o valor que está sendo atribuído ao </w:t>
+      </w:r>
+      <w:proofErr w:type="spellStart"/>
+      <w:r>
+        <w:t>UserName</w:t>
+      </w:r>
+      <w:proofErr w:type="spellEnd"/>
+      <w:r>
+        <w:t>...</w:t>
+      </w:r>
+    </w:p>
+    <w:p>
+      <w:r>
+        <w:rPr>
+          <w:noProof/>
+        </w:rPr>
+        <w:drawing>
+          <wp:inline distT="0" distB="0" distL="0" distR="0" wp14:anchorId="2F4DD676" wp14:editId="4A8068BA">
+            <wp:extent cx="5400040" cy="1722755"/>
+            <wp:effectExtent l="0" t="0" r="0" b="0"/>
+            <wp:docPr id="843868647" name="Imagem 1" descr="Tela de computador com fundo preto&#10;&#10;O conteúdo gerado por IA pode estar incorreto."/>
+            <wp:cNvGraphicFramePr>
+              <a:graphicFrameLocks xmlns:a="http://schemas.openxmlformats.org/drawingml/2006/main" noChangeAspect="1"/>
+            </wp:cNvGraphicFramePr>
+            <a:graphic xmlns:a="http://schemas.openxmlformats.org/drawingml/2006/main">
+              <a:graphicData uri="http://schemas.openxmlformats.org/drawingml/2006/picture">
+                <pic:pic xmlns:pic="http://schemas.openxmlformats.org/drawingml/2006/picture">
+                  <pic:nvPicPr>
+                    <pic:cNvPr id="843868647" name="Imagem 1" descr="Tela de computador com fundo preto&#10;&#10;O conteúdo gerado por IA pode estar incorreto."/>
+                    <pic:cNvPicPr/>
+                  </pic:nvPicPr>
+                  <pic:blipFill>
+                    <a:blip r:embed="rId12"/>
+                    <a:stretch>
+                      <a:fillRect/>
+                    </a:stretch>
+                  </pic:blipFill>
+                  <pic:spPr>
+                    <a:xfrm>
+                      <a:off x="0" y="0"/>
+                      <a:ext cx="5400040" cy="1722755"/>
+                    </a:xfrm>
+                    <a:prstGeom prst="rect">
+                      <a:avLst/>
+                    </a:prstGeom>
+                  </pic:spPr>
+                </pic:pic>
+              </a:graphicData>
+            </a:graphic>
+          </wp:inline>
+        </w:drawing>
+      </w:r>
+    </w:p>
+    <w:p/>
+    <w:p>
+      <w:pPr>
+        <w:rPr>
+          <w:u w:val="single"/>
+        </w:rPr>
+      </w:pPr>
+      <w:r>
+        <w:rPr>
+          <w:u w:val="single"/>
+        </w:rPr>
+        <w:drawing>
+          <wp:inline distT="0" distB="0" distL="0" distR="0" wp14:anchorId="73E19AFD" wp14:editId="30E4E4C1">
+            <wp:extent cx="5400040" cy="2943225"/>
+            <wp:effectExtent l="0" t="0" r="0" b="9525"/>
+            <wp:docPr id="111412821" name="Imagem 1" descr="Texto&#10;&#10;Descrição gerada automaticamente"/>
+            <wp:cNvGraphicFramePr>
+              <a:graphicFrameLocks xmlns:a="http://schemas.openxmlformats.org/drawingml/2006/main" noChangeAspect="1"/>
+            </wp:cNvGraphicFramePr>
+            <a:graphic xmlns:a="http://schemas.openxmlformats.org/drawingml/2006/main">
+              <a:graphicData uri="http://schemas.openxmlformats.org/drawingml/2006/picture">
+                <pic:pic xmlns:pic="http://schemas.openxmlformats.org/drawingml/2006/picture">
+                  <pic:nvPicPr>
+                    <pic:cNvPr id="111412821" name="Imagem 1" descr="Texto&#10;&#10;Descrição gerada automaticamente"/>
+                    <pic:cNvPicPr/>
+                  </pic:nvPicPr>
+                  <pic:blipFill>
+                    <a:blip r:embed="rId13"/>
+                    <a:stretch>
+                      <a:fillRect/>
+                    </a:stretch>
+                  </pic:blipFill>
+                  <pic:spPr>
+                    <a:xfrm>
+                      <a:off x="0" y="0"/>
+                      <a:ext cx="5400040" cy="2943225"/>
+                    </a:xfrm>
+                    <a:prstGeom prst="rect">
+                      <a:avLst/>
+                    </a:prstGeom>
+                  </pic:spPr>
+                </pic:pic>
+              </a:graphicData>
+            </a:graphic>
+          </wp:inline>
+        </w:drawing>
+      </w:r>
+    </w:p>
+    <w:p>
+      <w:pPr>
+        <w:rPr>
+          <w:u w:val="single"/>
+        </w:rPr>
+      </w:pPr>
+    </w:p>
+    <w:p>
+      <w:pPr>
+        <w:rPr>
+          <w:u w:val="single"/>
+        </w:rPr>
+      </w:pPr>
+    </w:p>
+    <w:p>
+      <w:pPr>
+        <w:rPr>
+          <w:u w:val="single"/>
         </w:rPr>
       </w:pPr>
     </w:p>

</xml_diff>